<commit_message>
Readjustment of the statement
</commit_message>
<xml_diff>
--- a/docs/EnunciadoTI3.docx
+++ b/docs/EnunciadoTI3.docx
@@ -1,6 +1,6 @@
 
 <file path=word/document.xml><?xml version="1.0" encoding="utf-8"?>
-<w:document xmlns:wpc="http://schemas.microsoft.com/office/word/2010/wordprocessingCanvas" xmlns:cx="http://schemas.microsoft.com/office/drawing/2014/chartex" xmlns:cx1="http://schemas.microsoft.com/office/drawing/2015/9/8/chartex" xmlns:cx2="http://schemas.microsoft.com/office/drawing/2015/10/21/chartex" xmlns:cx3="http://schemas.microsoft.com/office/drawing/2016/5/9/chartex" xmlns:cx4="http://schemas.microsoft.com/office/drawing/2016/5/10/chartex" xmlns:cx5="http://schemas.microsoft.com/office/drawing/2016/5/11/chartex" xmlns:cx6="http://schemas.microsoft.com/office/drawing/2016/5/12/chartex" xmlns:cx7="http://schemas.microsoft.com/office/drawing/2016/5/13/chartex" xmlns:cx8="http://schemas.microsoft.com/office/drawing/2016/5/14/chartex" xmlns:mc="http://schemas.openxmlformats.org/markup-compatibility/2006" xmlns:aink="http://schemas.microsoft.com/office/drawing/2016/ink" xmlns:am3d="http://schemas.microsoft.com/office/drawing/2017/model3d" xmlns:o="urn:schemas-microsoft-com:office:office" xmlns:oel="http://schemas.microsoft.com/office/2019/extlst" xmlns:r="http://schemas.openxmlformats.org/officeDocument/2006/relationships" xmlns:m="http://schemas.openxmlformats.org/officeDocument/2006/math" xmlns:v="urn:schemas-microsoft-com:vml" xmlns:wp14="http://schemas.microsoft.com/office/word/2010/wordprocessingDrawing" xmlns:wp="http://schemas.openxmlformats.org/drawingml/2006/wordprocessingDrawing" xmlns:w10="urn:schemas-microsoft-com:office:word" xmlns:w="http://schemas.openxmlformats.org/wordprocessingml/2006/main" xmlns:w14="http://schemas.microsoft.com/office/word/2010/wordml" xmlns:w15="http://schemas.microsoft.com/office/word/2012/wordml" xmlns:w16cex="http://schemas.microsoft.com/office/word/2018/wordml/cex" xmlns:w16cid="http://schemas.microsoft.com/office/word/2016/wordml/cid" xmlns:w16="http://schemas.microsoft.com/office/word/2018/wordml" xmlns:w16sdtdh="http://schemas.microsoft.com/office/word/2020/wordml/sdtdatahash" xmlns:w16se="http://schemas.microsoft.com/office/word/2015/wordml/symex" xmlns:wpg="http://schemas.microsoft.com/office/word/2010/wordprocessingGroup" xmlns:wpi="http://schemas.microsoft.com/office/word/2010/wordprocessingInk" xmlns:wne="http://schemas.microsoft.com/office/word/2006/wordml" xmlns:wps="http://schemas.microsoft.com/office/word/2010/wordprocessingShape" mc:Ignorable="w14 w15 w16se w16cid w16 w16cex w16sdtdh wp14">
+<w:document xmlns:wpc="http://schemas.microsoft.com/office/word/2010/wordprocessingCanvas" xmlns:cx="http://schemas.microsoft.com/office/drawing/2014/chartex" xmlns:cx1="http://schemas.microsoft.com/office/drawing/2015/9/8/chartex" xmlns:cx2="http://schemas.microsoft.com/office/drawing/2015/10/21/chartex" xmlns:cx3="http://schemas.microsoft.com/office/drawing/2016/5/9/chartex" xmlns:cx4="http://schemas.microsoft.com/office/drawing/2016/5/10/chartex" xmlns:cx5="http://schemas.microsoft.com/office/drawing/2016/5/11/chartex" xmlns:cx6="http://schemas.microsoft.com/office/drawing/2016/5/12/chartex" xmlns:cx7="http://schemas.microsoft.com/office/drawing/2016/5/13/chartex" xmlns:cx8="http://schemas.microsoft.com/office/drawing/2016/5/14/chartex" xmlns:mc="http://schemas.openxmlformats.org/markup-compatibility/2006" xmlns:aink="http://schemas.microsoft.com/office/drawing/2016/ink" xmlns:am3d="http://schemas.microsoft.com/office/drawing/2017/model3d" xmlns:o="urn:schemas-microsoft-com:office:office" xmlns:r="http://schemas.openxmlformats.org/officeDocument/2006/relationships" xmlns:m="http://schemas.openxmlformats.org/officeDocument/2006/math" xmlns:v="urn:schemas-microsoft-com:vml" xmlns:wp14="http://schemas.microsoft.com/office/word/2010/wordprocessingDrawing" xmlns:wp="http://schemas.openxmlformats.org/drawingml/2006/wordprocessingDrawing" xmlns:w10="urn:schemas-microsoft-com:office:word" xmlns:w="http://schemas.openxmlformats.org/wordprocessingml/2006/main" xmlns:w14="http://schemas.microsoft.com/office/word/2010/wordml" xmlns:w15="http://schemas.microsoft.com/office/word/2012/wordml" xmlns:w16cex="http://schemas.microsoft.com/office/word/2018/wordml/cex" xmlns:w16cid="http://schemas.microsoft.com/office/word/2016/wordml/cid" xmlns:w16="http://schemas.microsoft.com/office/word/2018/wordml" xmlns:w16sdtdh="http://schemas.microsoft.com/office/word/2020/wordml/sdtdatahash" xmlns:w16se="http://schemas.microsoft.com/office/word/2015/wordml/symex" xmlns:wpg="http://schemas.microsoft.com/office/word/2010/wordprocessingGroup" xmlns:wpi="http://schemas.microsoft.com/office/word/2010/wordprocessingInk" xmlns:wne="http://schemas.microsoft.com/office/word/2006/wordml" xmlns:wps="http://schemas.microsoft.com/office/word/2010/wordprocessingShape" mc:Ignorable="w14 w15 w16se w16cid w16 w16cex w16sdtdh wp14">
   <w:body>
     <w:p>
       <w:pPr>
@@ -264,6 +264,546 @@
           <w:lang w:val="es-CO"/>
         </w:rPr>
         <w:t>haciendo uso de vuelos directos entra cada una de ellas, sin repetir ninguna ciudad.</w:t>
+      </w:r>
+    </w:p>
+    <w:p>
+      <w:r>
+        <w:rPr>
+          <w:lang w:val="es-CO"/>
+        </w:rPr>
+        <w:t xml:space="preserve">También, la aerolínea busca saber si es posible que desde </w:t>
+      </w:r>
+      <w:r>
+        <w:rPr>
+          <w:lang w:val="es-CO"/>
+        </w:rPr>
+        <w:t>todas las</w:t>
+      </w:r>
+      <w:r>
+        <w:rPr>
+          <w:lang w:val="es-CO"/>
+        </w:rPr>
+        <w:t xml:space="preserve"> ciudad</w:t>
+      </w:r>
+      <w:r>
+        <w:rPr>
+          <w:lang w:val="es-CO"/>
+        </w:rPr>
+        <w:t>es</w:t>
+      </w:r>
+      <w:r>
+        <w:rPr>
+          <w:lang w:val="es-CO"/>
+        </w:rPr>
+        <w:t xml:space="preserve"> ingresada</w:t>
+      </w:r>
+      <w:r>
+        <w:rPr>
+          <w:lang w:val="es-CO"/>
+        </w:rPr>
+        <w:t>s</w:t>
+      </w:r>
+      <w:r>
+        <w:rPr>
+          <w:lang w:val="es-CO"/>
+        </w:rPr>
+        <w:t xml:space="preserve"> por el usuario se pued</w:t>
+      </w:r>
+      <w:r>
+        <w:rPr>
+          <w:lang w:val="es-CO"/>
+        </w:rPr>
+        <w:t xml:space="preserve">a hacer un trayecto </w:t>
+      </w:r>
+      <w:r>
+        <w:rPr>
+          <w:lang w:val="es-CO"/>
+        </w:rPr>
+        <w:t>a cualquier</w:t>
+      </w:r>
+      <w:r>
+        <w:rPr>
+          <w:lang w:val="es-CO"/>
+        </w:rPr>
+        <w:t>a</w:t>
+      </w:r>
+      <w:r>
+        <w:rPr>
+          <w:lang w:val="es-CO"/>
+        </w:rPr>
+        <w:t xml:space="preserve"> </w:t>
+      </w:r>
+      <w:r>
+        <w:rPr>
+          <w:lang w:val="es-CO"/>
+        </w:rPr>
+        <w:t xml:space="preserve">de las </w:t>
+      </w:r>
+      <w:r>
+        <w:rPr>
+          <w:lang w:val="es-CO"/>
+        </w:rPr>
+        <w:t>otra</w:t>
+      </w:r>
+      <w:r>
+        <w:rPr>
+          <w:lang w:val="es-CO"/>
+        </w:rPr>
+        <w:t>s</w:t>
+      </w:r>
+      <w:r>
+        <w:rPr>
+          <w:lang w:val="es-CO"/>
+        </w:rPr>
+        <w:t xml:space="preserve"> ciudad</w:t>
+      </w:r>
+      <w:r>
+        <w:rPr>
+          <w:lang w:val="es-CO"/>
+        </w:rPr>
+        <w:t>es</w:t>
+      </w:r>
+      <w:r>
+        <w:rPr>
+          <w:lang w:val="es-CO"/>
+        </w:rPr>
+        <w:t xml:space="preserve"> </w:t>
+      </w:r>
+      <w:r>
+        <w:rPr>
+          <w:lang w:val="es-CO"/>
+        </w:rPr>
+        <w:t>disponible</w:t>
+      </w:r>
+      <w:r>
+        <w:rPr>
+          <w:lang w:val="es-CO"/>
+        </w:rPr>
+        <w:t xml:space="preserve">. O sea, se quiere saber si de una ciudad </w:t>
+      </w:r>
+      <w:r>
+        <w:rPr>
+          <w:b/>
+          <w:bCs/>
+          <w:i/>
+          <w:iCs/>
+          <w:lang w:val="es-CO"/>
+        </w:rPr>
+        <w:t>A</w:t>
+      </w:r>
+      <w:r>
+        <w:t xml:space="preserve"> se </w:t>
+      </w:r>
+      <w:proofErr w:type="spellStart"/>
+      <w:r>
+        <w:t>puede</w:t>
+      </w:r>
+      <w:proofErr w:type="spellEnd"/>
+      <w:r>
+        <w:t xml:space="preserve"> </w:t>
+      </w:r>
+      <w:proofErr w:type="spellStart"/>
+      <w:r>
+        <w:t>ir</w:t>
+      </w:r>
+      <w:proofErr w:type="spellEnd"/>
+      <w:r>
+        <w:t xml:space="preserve"> a </w:t>
+      </w:r>
+      <w:proofErr w:type="spellStart"/>
+      <w:r>
+        <w:t>cualquiera</w:t>
+      </w:r>
+      <w:proofErr w:type="spellEnd"/>
+      <w:r>
+        <w:t xml:space="preserve"> de las </w:t>
+      </w:r>
+      <w:proofErr w:type="spellStart"/>
+      <w:r>
+        <w:t>otras</w:t>
+      </w:r>
+      <w:proofErr w:type="spellEnd"/>
+      <w:r>
+        <w:t xml:space="preserve"> </w:t>
+      </w:r>
+      <w:proofErr w:type="spellStart"/>
+      <w:r>
+        <w:t>ciudades</w:t>
+      </w:r>
+      <w:proofErr w:type="spellEnd"/>
+      <w:r>
+        <w:t xml:space="preserve">, </w:t>
+      </w:r>
+      <w:proofErr w:type="spellStart"/>
+      <w:r>
+        <w:t>pero</w:t>
+      </w:r>
+      <w:proofErr w:type="spellEnd"/>
+      <w:r>
+        <w:t xml:space="preserve"> </w:t>
+      </w:r>
+      <w:proofErr w:type="spellStart"/>
+      <w:r>
+        <w:t>también</w:t>
+      </w:r>
+      <w:proofErr w:type="spellEnd"/>
+      <w:r>
+        <w:t xml:space="preserve"> de la </w:t>
+      </w:r>
+      <w:r>
+        <w:t>ciudad</w:t>
+      </w:r>
+      <w:r>
+        <w:t xml:space="preserve"> </w:t>
+      </w:r>
+      <w:r>
+        <w:rPr>
+          <w:b/>
+          <w:bCs/>
+          <w:i/>
+          <w:iCs/>
+        </w:rPr>
+        <w:t>B</w:t>
+      </w:r>
+      <w:r>
+        <w:t xml:space="preserve">, </w:t>
+      </w:r>
+      <w:r>
+        <w:rPr>
+          <w:b/>
+          <w:bCs/>
+          <w:i/>
+          <w:iCs/>
+        </w:rPr>
+        <w:t>C</w:t>
+      </w:r>
+      <w:r>
+        <w:t xml:space="preserve">, </w:t>
+      </w:r>
+      <w:r>
+        <w:rPr>
+          <w:b/>
+          <w:bCs/>
+          <w:i/>
+          <w:iCs/>
+        </w:rPr>
+        <w:t>D</w:t>
+      </w:r>
+      <w:r>
+        <w:t xml:space="preserve">, y las que </w:t>
+      </w:r>
+      <w:proofErr w:type="spellStart"/>
+      <w:r>
+        <w:t>haya</w:t>
+      </w:r>
+      <w:r>
+        <w:t>n</w:t>
+      </w:r>
+      <w:proofErr w:type="spellEnd"/>
+      <w:r>
+        <w:t xml:space="preserve"> </w:t>
+      </w:r>
+      <w:proofErr w:type="spellStart"/>
+      <w:r>
+        <w:t>disponibles</w:t>
+      </w:r>
+      <w:proofErr w:type="spellEnd"/>
+      <w:r>
+        <w:t xml:space="preserve"> </w:t>
+      </w:r>
+      <w:proofErr w:type="spellStart"/>
+      <w:r>
+        <w:t>en</w:t>
+      </w:r>
+      <w:proofErr w:type="spellEnd"/>
+      <w:r>
+        <w:t xml:space="preserve"> </w:t>
+      </w:r>
+      <w:proofErr w:type="spellStart"/>
+      <w:r>
+        <w:t>el</w:t>
+      </w:r>
+      <w:proofErr w:type="spellEnd"/>
+      <w:r>
+        <w:t xml:space="preserve"> </w:t>
+      </w:r>
+      <w:proofErr w:type="spellStart"/>
+      <w:r>
+        <w:t>momento</w:t>
+      </w:r>
+      <w:proofErr w:type="spellEnd"/>
+      <w:r>
+        <w:t xml:space="preserve">. </w:t>
+      </w:r>
+      <w:proofErr w:type="spellStart"/>
+      <w:r>
+        <w:t>En</w:t>
+      </w:r>
+      <w:proofErr w:type="spellEnd"/>
+      <w:r>
+        <w:t xml:space="preserve"> </w:t>
+      </w:r>
+      <w:proofErr w:type="spellStart"/>
+      <w:r>
+        <w:t>el</w:t>
+      </w:r>
+      <w:proofErr w:type="spellEnd"/>
+      <w:r>
+        <w:t xml:space="preserve"> </w:t>
+      </w:r>
+      <w:proofErr w:type="spellStart"/>
+      <w:r>
+        <w:t>momento</w:t>
+      </w:r>
+      <w:proofErr w:type="spellEnd"/>
+      <w:r>
+        <w:t xml:space="preserve"> </w:t>
+      </w:r>
+      <w:proofErr w:type="spellStart"/>
+      <w:r>
+        <w:t>en</w:t>
+      </w:r>
+      <w:proofErr w:type="spellEnd"/>
+      <w:r>
+        <w:t xml:space="preserve"> </w:t>
+      </w:r>
+      <w:proofErr w:type="spellStart"/>
+      <w:r>
+        <w:t>el</w:t>
+      </w:r>
+      <w:proofErr w:type="spellEnd"/>
+      <w:r>
+        <w:t xml:space="preserve"> que </w:t>
+      </w:r>
+      <w:r>
+        <w:t xml:space="preserve">se </w:t>
+      </w:r>
+      <w:proofErr w:type="spellStart"/>
+      <w:r>
+        <w:t>encuentre</w:t>
+      </w:r>
+      <w:proofErr w:type="spellEnd"/>
+      <w:r>
+        <w:t xml:space="preserve"> una ciudad </w:t>
+      </w:r>
+      <w:proofErr w:type="spellStart"/>
+      <w:r>
+        <w:t>desde</w:t>
+      </w:r>
+      <w:proofErr w:type="spellEnd"/>
+      <w:r>
+        <w:t xml:space="preserve"> la </w:t>
+      </w:r>
+      <w:proofErr w:type="spellStart"/>
+      <w:r>
+        <w:t>cual</w:t>
+      </w:r>
+      <w:proofErr w:type="spellEnd"/>
+      <w:r>
+        <w:t xml:space="preserve"> no se </w:t>
+      </w:r>
+      <w:proofErr w:type="spellStart"/>
+      <w:r>
+        <w:t>pueda</w:t>
+      </w:r>
+      <w:proofErr w:type="spellEnd"/>
+      <w:r>
+        <w:t xml:space="preserve"> </w:t>
+      </w:r>
+      <w:proofErr w:type="spellStart"/>
+      <w:r>
+        <w:t>hacer</w:t>
+      </w:r>
+      <w:proofErr w:type="spellEnd"/>
+      <w:r>
+        <w:t xml:space="preserve"> un </w:t>
+      </w:r>
+      <w:proofErr w:type="spellStart"/>
+      <w:r>
+        <w:t>trayecto</w:t>
+      </w:r>
+      <w:proofErr w:type="spellEnd"/>
+      <w:r>
+        <w:t xml:space="preserve"> a </w:t>
+      </w:r>
+      <w:proofErr w:type="spellStart"/>
+      <w:r>
+        <w:t>todas</w:t>
+      </w:r>
+      <w:proofErr w:type="spellEnd"/>
+      <w:r>
+        <w:t xml:space="preserve"> las </w:t>
+      </w:r>
+      <w:proofErr w:type="spellStart"/>
+      <w:r>
+        <w:t>otras</w:t>
+      </w:r>
+      <w:proofErr w:type="spellEnd"/>
+      <w:r>
+        <w:t xml:space="preserve"> </w:t>
+      </w:r>
+      <w:proofErr w:type="spellStart"/>
+      <w:r>
+        <w:t>ciudades</w:t>
+      </w:r>
+      <w:proofErr w:type="spellEnd"/>
+      <w:r>
+        <w:t xml:space="preserve"> se </w:t>
+      </w:r>
+      <w:proofErr w:type="spellStart"/>
+      <w:r>
+        <w:t>avisará</w:t>
+      </w:r>
+      <w:proofErr w:type="spellEnd"/>
+      <w:r>
+        <w:t xml:space="preserve"> al </w:t>
+      </w:r>
+      <w:proofErr w:type="spellStart"/>
+      <w:r>
+        <w:t>usuario</w:t>
+      </w:r>
+      <w:proofErr w:type="spellEnd"/>
+      <w:r>
+        <w:t xml:space="preserve"> de que no es </w:t>
+      </w:r>
+      <w:proofErr w:type="spellStart"/>
+      <w:r>
+        <w:t>posible</w:t>
+      </w:r>
+      <w:proofErr w:type="spellEnd"/>
+      <w:r>
+        <w:t xml:space="preserve"> </w:t>
+      </w:r>
+      <w:proofErr w:type="spellStart"/>
+      <w:r>
+        <w:t>ir</w:t>
+      </w:r>
+      <w:proofErr w:type="spellEnd"/>
+      <w:r>
+        <w:t xml:space="preserve"> de </w:t>
+      </w:r>
+      <w:proofErr w:type="spellStart"/>
+      <w:r>
+        <w:t>todas</w:t>
+      </w:r>
+      <w:proofErr w:type="spellEnd"/>
+      <w:r>
+        <w:t xml:space="preserve"> las </w:t>
+      </w:r>
+      <w:proofErr w:type="spellStart"/>
+      <w:r>
+        <w:t>ciudades</w:t>
+      </w:r>
+      <w:proofErr w:type="spellEnd"/>
+      <w:r>
+        <w:t xml:space="preserve"> a </w:t>
+      </w:r>
+      <w:proofErr w:type="spellStart"/>
+      <w:r>
+        <w:t>todas</w:t>
+      </w:r>
+      <w:proofErr w:type="spellEnd"/>
+      <w:r>
+        <w:t xml:space="preserve">, </w:t>
+      </w:r>
+      <w:proofErr w:type="spellStart"/>
+      <w:r>
+        <w:t>igual</w:t>
+      </w:r>
+      <w:proofErr w:type="spellEnd"/>
+      <w:r>
+        <w:t xml:space="preserve"> </w:t>
+      </w:r>
+      <w:proofErr w:type="spellStart"/>
+      <w:r>
+        <w:t>en</w:t>
+      </w:r>
+      <w:proofErr w:type="spellEnd"/>
+      <w:r>
+        <w:t xml:space="preserve"> </w:t>
+      </w:r>
+      <w:proofErr w:type="spellStart"/>
+      <w:r>
+        <w:t>el</w:t>
+      </w:r>
+      <w:proofErr w:type="spellEnd"/>
+      <w:r>
+        <w:t xml:space="preserve"> </w:t>
+      </w:r>
+      <w:proofErr w:type="spellStart"/>
+      <w:r>
+        <w:t>caso</w:t>
+      </w:r>
+      <w:proofErr w:type="spellEnd"/>
+      <w:r>
+        <w:t xml:space="preserve"> </w:t>
+      </w:r>
+      <w:proofErr w:type="spellStart"/>
+      <w:r>
+        <w:t>en</w:t>
+      </w:r>
+      <w:proofErr w:type="spellEnd"/>
+      <w:r>
+        <w:t xml:space="preserve"> </w:t>
+      </w:r>
+      <w:proofErr w:type="spellStart"/>
+      <w:r>
+        <w:t>el</w:t>
+      </w:r>
+      <w:proofErr w:type="spellEnd"/>
+      <w:r>
+        <w:t xml:space="preserve"> que una ciudad </w:t>
+      </w:r>
+      <w:proofErr w:type="spellStart"/>
+      <w:r>
+        <w:t>si</w:t>
+      </w:r>
+      <w:proofErr w:type="spellEnd"/>
+      <w:r>
+        <w:t xml:space="preserve"> </w:t>
+      </w:r>
+      <w:proofErr w:type="spellStart"/>
+      <w:r>
+        <w:t>pueda</w:t>
+      </w:r>
+      <w:proofErr w:type="spellEnd"/>
+      <w:r>
+        <w:t xml:space="preserve"> </w:t>
+      </w:r>
+      <w:proofErr w:type="spellStart"/>
+      <w:r>
+        <w:t>ir</w:t>
+      </w:r>
+      <w:proofErr w:type="spellEnd"/>
+      <w:r>
+        <w:t xml:space="preserve"> a </w:t>
+      </w:r>
+      <w:proofErr w:type="spellStart"/>
+      <w:r>
+        <w:t>todas</w:t>
+      </w:r>
+      <w:proofErr w:type="spellEnd"/>
+      <w:r>
+        <w:t xml:space="preserve"> las </w:t>
+      </w:r>
+      <w:proofErr w:type="spellStart"/>
+      <w:r>
+        <w:t>otras</w:t>
+      </w:r>
+      <w:proofErr w:type="spellEnd"/>
+      <w:r>
+        <w:t xml:space="preserve"> </w:t>
+      </w:r>
+      <w:proofErr w:type="spellStart"/>
+      <w:r>
+        <w:t>cuidades</w:t>
+      </w:r>
+      <w:proofErr w:type="spellEnd"/>
+      <w:r>
+        <w:t>.</w:t>
+      </w:r>
+      <w:r>
+        <w:t xml:space="preserve"> </w:t>
       </w:r>
     </w:p>
     <w:p>
@@ -588,6 +1128,7 @@
           <w:bCs/>
           <w:lang w:val="es-CO"/>
         </w:rPr>
+        <w:lastRenderedPageBreak/>
         <w:t>R6.</w:t>
       </w:r>
       <w:r>
@@ -624,10 +1165,6 @@
     </w:sectPr>
   </w:body>
 </w:document>
-</file>
-
-<file path=word/numbering.xml><?xml version="1.0" encoding="utf-8"?>
-<w:numbering xmlns:wpc="http://schemas.microsoft.com/office/word/2010/wordprocessingCanvas" xmlns:cx="http://schemas.microsoft.com/office/drawing/2014/chartex" xmlns:cx1="http://schemas.microsoft.com/office/drawing/2015/9/8/chartex" xmlns:cx2="http://schemas.microsoft.com/office/drawing/2015/10/21/chartex" xmlns:cx3="http://schemas.microsoft.com/office/drawing/2016/5/9/chartex" xmlns:cx4="http://schemas.microsoft.com/office/drawing/2016/5/10/chartex" xmlns:cx5="http://schemas.microsoft.com/office/drawing/2016/5/11/chartex" xmlns:cx6="http://schemas.microsoft.com/office/drawing/2016/5/12/chartex" xmlns:cx7="http://schemas.microsoft.com/office/drawing/2016/5/13/chartex" xmlns:cx8="http://schemas.microsoft.com/office/drawing/2016/5/14/chartex" xmlns:mc="http://schemas.openxmlformats.org/markup-compatibility/2006" xmlns:aink="http://schemas.microsoft.com/office/drawing/2016/ink" xmlns:am3d="http://schemas.microsoft.com/office/drawing/2017/model3d" xmlns:o="urn:schemas-microsoft-com:office:office" xmlns:oel="http://schemas.microsoft.com/office/2019/extlst" xmlns:r="http://schemas.openxmlformats.org/officeDocument/2006/relationships" xmlns:m="http://schemas.openxmlformats.org/officeDocument/2006/math" xmlns:v="urn:schemas-microsoft-com:vml" xmlns:wp14="http://schemas.microsoft.com/office/word/2010/wordprocessingDrawing" xmlns:wp="http://schemas.openxmlformats.org/drawingml/2006/wordprocessingDrawing" xmlns:w10="urn:schemas-microsoft-com:office:word" xmlns:w="http://schemas.openxmlformats.org/wordprocessingml/2006/main" xmlns:w14="http://schemas.microsoft.com/office/word/2010/wordml" xmlns:w15="http://schemas.microsoft.com/office/word/2012/wordml" xmlns:w16cex="http://schemas.microsoft.com/office/word/2018/wordml/cex" xmlns:w16cid="http://schemas.microsoft.com/office/word/2016/wordml/cid" xmlns:w16="http://schemas.microsoft.com/office/word/2018/wordml" xmlns:w16sdtdh="http://schemas.microsoft.com/office/word/2020/wordml/sdtdatahash" xmlns:w16se="http://schemas.microsoft.com/office/word/2015/wordml/symex" xmlns:wpg="http://schemas.microsoft.com/office/word/2010/wordprocessingGroup" xmlns:wpi="http://schemas.microsoft.com/office/word/2010/wordprocessingInk" xmlns:wne="http://schemas.microsoft.com/office/word/2006/wordml" xmlns:wps="http://schemas.microsoft.com/office/word/2010/wordprocessingShape" mc:Ignorable="w14 w15 w16se w16cid w16 w16cex w16sdtdh wp14"/>
 </file>
 
 <file path=word/styles.xml><?xml version="1.0" encoding="utf-8"?>
@@ -1032,6 +1569,7 @@
   <w:style w:type="character" w:default="1" w:styleId="Fuentedeprrafopredeter">
     <w:name w:val="Default Paragraph Font"/>
     <w:uiPriority w:val="1"/>
+    <w:semiHidden/>
     <w:unhideWhenUsed/>
   </w:style>
   <w:style w:type="table" w:default="1" w:styleId="Tablanormal">

</xml_diff>

<commit_message>
Impementation complete and test cases desing complete
</commit_message>
<xml_diff>
--- a/docs/EnunciadoTI3.docx
+++ b/docs/EnunciadoTI3.docx
@@ -1,6 +1,6 @@
 
 <file path=word/document.xml><?xml version="1.0" encoding="utf-8"?>
-<w:document xmlns:wpc="http://schemas.microsoft.com/office/word/2010/wordprocessingCanvas" xmlns:cx="http://schemas.microsoft.com/office/drawing/2014/chartex" xmlns:cx1="http://schemas.microsoft.com/office/drawing/2015/9/8/chartex" xmlns:cx2="http://schemas.microsoft.com/office/drawing/2015/10/21/chartex" xmlns:cx3="http://schemas.microsoft.com/office/drawing/2016/5/9/chartex" xmlns:cx4="http://schemas.microsoft.com/office/drawing/2016/5/10/chartex" xmlns:cx5="http://schemas.microsoft.com/office/drawing/2016/5/11/chartex" xmlns:cx6="http://schemas.microsoft.com/office/drawing/2016/5/12/chartex" xmlns:cx7="http://schemas.microsoft.com/office/drawing/2016/5/13/chartex" xmlns:cx8="http://schemas.microsoft.com/office/drawing/2016/5/14/chartex" xmlns:mc="http://schemas.openxmlformats.org/markup-compatibility/2006" xmlns:aink="http://schemas.microsoft.com/office/drawing/2016/ink" xmlns:am3d="http://schemas.microsoft.com/office/drawing/2017/model3d" xmlns:o="urn:schemas-microsoft-com:office:office" xmlns:r="http://schemas.openxmlformats.org/officeDocument/2006/relationships" xmlns:m="http://schemas.openxmlformats.org/officeDocument/2006/math" xmlns:v="urn:schemas-microsoft-com:vml" xmlns:wp14="http://schemas.microsoft.com/office/word/2010/wordprocessingDrawing" xmlns:wp="http://schemas.openxmlformats.org/drawingml/2006/wordprocessingDrawing" xmlns:w10="urn:schemas-microsoft-com:office:word" xmlns:w="http://schemas.openxmlformats.org/wordprocessingml/2006/main" xmlns:w14="http://schemas.microsoft.com/office/word/2010/wordml" xmlns:w15="http://schemas.microsoft.com/office/word/2012/wordml" xmlns:w16cex="http://schemas.microsoft.com/office/word/2018/wordml/cex" xmlns:w16cid="http://schemas.microsoft.com/office/word/2016/wordml/cid" xmlns:w16="http://schemas.microsoft.com/office/word/2018/wordml" xmlns:w16sdtdh="http://schemas.microsoft.com/office/word/2020/wordml/sdtdatahash" xmlns:w16se="http://schemas.microsoft.com/office/word/2015/wordml/symex" xmlns:wpg="http://schemas.microsoft.com/office/word/2010/wordprocessingGroup" xmlns:wpi="http://schemas.microsoft.com/office/word/2010/wordprocessingInk" xmlns:wne="http://schemas.microsoft.com/office/word/2006/wordml" xmlns:wps="http://schemas.microsoft.com/office/word/2010/wordprocessingShape" mc:Ignorable="w14 w15 w16se w16cid w16 w16cex w16sdtdh wp14">
+<w:document xmlns:wpc="http://schemas.microsoft.com/office/word/2010/wordprocessingCanvas" xmlns:cx="http://schemas.microsoft.com/office/drawing/2014/chartex" xmlns:cx1="http://schemas.microsoft.com/office/drawing/2015/9/8/chartex" xmlns:cx2="http://schemas.microsoft.com/office/drawing/2015/10/21/chartex" xmlns:cx3="http://schemas.microsoft.com/office/drawing/2016/5/9/chartex" xmlns:cx4="http://schemas.microsoft.com/office/drawing/2016/5/10/chartex" xmlns:cx5="http://schemas.microsoft.com/office/drawing/2016/5/11/chartex" xmlns:cx6="http://schemas.microsoft.com/office/drawing/2016/5/12/chartex" xmlns:cx7="http://schemas.microsoft.com/office/drawing/2016/5/13/chartex" xmlns:cx8="http://schemas.microsoft.com/office/drawing/2016/5/14/chartex" xmlns:mc="http://schemas.openxmlformats.org/markup-compatibility/2006" xmlns:aink="http://schemas.microsoft.com/office/drawing/2016/ink" xmlns:am3d="http://schemas.microsoft.com/office/drawing/2017/model3d" xmlns:o="urn:schemas-microsoft-com:office:office" xmlns:oel="http://schemas.microsoft.com/office/2019/extlst" xmlns:r="http://schemas.openxmlformats.org/officeDocument/2006/relationships" xmlns:m="http://schemas.openxmlformats.org/officeDocument/2006/math" xmlns:v="urn:schemas-microsoft-com:vml" xmlns:wp14="http://schemas.microsoft.com/office/word/2010/wordprocessingDrawing" xmlns:wp="http://schemas.openxmlformats.org/drawingml/2006/wordprocessingDrawing" xmlns:w10="urn:schemas-microsoft-com:office:word" xmlns:w="http://schemas.openxmlformats.org/wordprocessingml/2006/main" xmlns:w14="http://schemas.microsoft.com/office/word/2010/wordml" xmlns:w15="http://schemas.microsoft.com/office/word/2012/wordml" xmlns:w16cex="http://schemas.microsoft.com/office/word/2018/wordml/cex" xmlns:w16cid="http://schemas.microsoft.com/office/word/2016/wordml/cid" xmlns:w16="http://schemas.microsoft.com/office/word/2018/wordml" xmlns:w16sdtdh="http://schemas.microsoft.com/office/word/2020/wordml/sdtdatahash" xmlns:w16se="http://schemas.microsoft.com/office/word/2015/wordml/symex" xmlns:wpg="http://schemas.microsoft.com/office/word/2010/wordprocessingGroup" xmlns:wpi="http://schemas.microsoft.com/office/word/2010/wordprocessingInk" xmlns:wne="http://schemas.microsoft.com/office/word/2006/wordml" xmlns:wps="http://schemas.microsoft.com/office/word/2010/wordprocessingShape" mc:Ignorable="w14 w15 w16se w16cid w16 w16cex w16sdtdh wp14">
   <w:body>
     <w:p>
       <w:pPr>
@@ -26,6 +26,11 @@
     </w:p>
     <w:p>
       <w:pPr>
+        <w:pStyle w:val="ListParagraph"/>
+        <w:numPr>
+          <w:ilvl w:val="0"/>
+          <w:numId w:val="1"/>
+        </w:numPr>
         <w:rPr>
           <w:lang w:val="es-CO"/>
         </w:rPr>
@@ -39,6 +44,11 @@
     </w:p>
     <w:p>
       <w:pPr>
+        <w:pStyle w:val="ListParagraph"/>
+        <w:numPr>
+          <w:ilvl w:val="0"/>
+          <w:numId w:val="1"/>
+        </w:numPr>
         <w:rPr>
           <w:lang w:val="es-CO"/>
         </w:rPr>
@@ -68,19 +78,11 @@
         </w:rPr>
         <w:t xml:space="preserve">La aerolínea </w:t>
       </w:r>
-      <w:proofErr w:type="spellStart"/>
-      <w:r>
-        <w:rPr>
-          <w:lang w:val="es-CO"/>
-        </w:rPr>
-        <w:t>Amony</w:t>
-      </w:r>
-      <w:proofErr w:type="spellEnd"/>
-      <w:r>
-        <w:rPr>
-          <w:lang w:val="es-CO"/>
-        </w:rPr>
-        <w:t xml:space="preserve"> </w:t>
+      <w:r>
+        <w:rPr>
+          <w:lang w:val="es-CO"/>
+        </w:rPr>
+        <w:t xml:space="preserve">Amony </w:t>
       </w:r>
       <w:r>
         <w:rPr>
@@ -190,201 +192,43 @@
         <w:rPr>
           <w:lang w:val="es-CO"/>
         </w:rPr>
-        <w:t>Además,</w:t>
-      </w:r>
-      <w:r>
-        <w:rPr>
-          <w:lang w:val="es-CO"/>
-        </w:rPr>
-        <w:t xml:space="preserve"> la aerolínea desea </w:t>
-      </w:r>
-      <w:r>
-        <w:rPr>
-          <w:lang w:val="es-CO"/>
-        </w:rPr>
-        <w:t>conocer si es posible</w:t>
-      </w:r>
-      <w:r>
-        <w:rPr>
-          <w:lang w:val="es-CO"/>
-        </w:rPr>
-        <w:t>,</w:t>
-      </w:r>
-      <w:r>
-        <w:rPr>
-          <w:lang w:val="es-CO"/>
-        </w:rPr>
-        <w:t xml:space="preserve"> </w:t>
-      </w:r>
-      <w:r>
-        <w:rPr>
-          <w:lang w:val="es-CO"/>
-        </w:rPr>
-        <w:t>con los trayectos ofrecidos actualmente</w:t>
-      </w:r>
-      <w:r>
-        <w:rPr>
-          <w:lang w:val="es-CO"/>
-        </w:rPr>
-        <w:t>, vender un paquete al turista que le permita visitar cada un</w:t>
-      </w:r>
-      <w:r>
-        <w:rPr>
-          <w:lang w:val="es-CO"/>
-        </w:rPr>
-        <w:t>a</w:t>
-      </w:r>
-      <w:r>
-        <w:rPr>
-          <w:lang w:val="es-CO"/>
-        </w:rPr>
-        <w:t xml:space="preserve"> de las ciudades en la</w:t>
-      </w:r>
-      <w:r>
-        <w:rPr>
-          <w:lang w:val="es-CO"/>
-        </w:rPr>
-        <w:t>s que la aerolínea ofrece servicio</w:t>
-      </w:r>
-      <w:r>
-        <w:rPr>
-          <w:lang w:val="es-CO"/>
-        </w:rPr>
-        <w:t>,</w:t>
-      </w:r>
-      <w:r>
-        <w:rPr>
-          <w:lang w:val="es-CO"/>
-        </w:rPr>
-        <w:t xml:space="preserve"> </w:t>
-      </w:r>
-      <w:r>
-        <w:rPr>
-          <w:lang w:val="es-CO"/>
-        </w:rPr>
-        <w:t xml:space="preserve">de manera que termine en la ciudad de donde partió y recorra todas las ciudades </w:t>
-      </w:r>
-      <w:r>
-        <w:rPr>
-          <w:lang w:val="es-CO"/>
-        </w:rPr>
-        <w:t>haciendo uso de vuelos directos entra cada una de ellas, sin repetir ninguna ciudad.</w:t>
-      </w:r>
-    </w:p>
-    <w:p>
-      <w:r>
-        <w:rPr>
-          <w:lang w:val="es-CO"/>
-        </w:rPr>
-        <w:t xml:space="preserve">También, la aerolínea busca saber si es posible que desde </w:t>
-      </w:r>
-      <w:r>
-        <w:rPr>
-          <w:lang w:val="es-CO"/>
-        </w:rPr>
-        <w:t>todas las</w:t>
-      </w:r>
-      <w:r>
-        <w:rPr>
-          <w:lang w:val="es-CO"/>
-        </w:rPr>
-        <w:t xml:space="preserve"> ciudad</w:t>
-      </w:r>
-      <w:r>
-        <w:rPr>
-          <w:lang w:val="es-CO"/>
-        </w:rPr>
-        <w:t>es</w:t>
-      </w:r>
-      <w:r>
-        <w:rPr>
-          <w:lang w:val="es-CO"/>
-        </w:rPr>
-        <w:t xml:space="preserve"> ingresada</w:t>
-      </w:r>
-      <w:r>
-        <w:rPr>
-          <w:lang w:val="es-CO"/>
-        </w:rPr>
-        <w:t>s</w:t>
-      </w:r>
-      <w:r>
-        <w:rPr>
-          <w:lang w:val="es-CO"/>
-        </w:rPr>
-        <w:t xml:space="preserve"> por el usuario se pued</w:t>
-      </w:r>
-      <w:r>
-        <w:rPr>
-          <w:lang w:val="es-CO"/>
-        </w:rPr>
-        <w:t xml:space="preserve">a hacer un trayecto </w:t>
-      </w:r>
-      <w:r>
-        <w:rPr>
-          <w:lang w:val="es-CO"/>
-        </w:rPr>
-        <w:t>a cualquier</w:t>
-      </w:r>
-      <w:r>
-        <w:rPr>
-          <w:lang w:val="es-CO"/>
-        </w:rPr>
-        <w:t>a</w:t>
-      </w:r>
-      <w:r>
-        <w:rPr>
-          <w:lang w:val="es-CO"/>
-        </w:rPr>
-        <w:t xml:space="preserve"> </w:t>
-      </w:r>
-      <w:r>
-        <w:rPr>
-          <w:lang w:val="es-CO"/>
-        </w:rPr>
-        <w:t xml:space="preserve">de las </w:t>
-      </w:r>
-      <w:r>
-        <w:rPr>
-          <w:lang w:val="es-CO"/>
-        </w:rPr>
-        <w:t>otra</w:t>
-      </w:r>
-      <w:r>
-        <w:rPr>
-          <w:lang w:val="es-CO"/>
-        </w:rPr>
-        <w:t>s</w:t>
-      </w:r>
-      <w:r>
-        <w:rPr>
-          <w:lang w:val="es-CO"/>
-        </w:rPr>
-        <w:t xml:space="preserve"> ciudad</w:t>
-      </w:r>
-      <w:r>
-        <w:rPr>
-          <w:lang w:val="es-CO"/>
-        </w:rPr>
-        <w:t>es</w:t>
-      </w:r>
-      <w:r>
-        <w:rPr>
-          <w:lang w:val="es-CO"/>
-        </w:rPr>
-        <w:t xml:space="preserve"> </w:t>
-      </w:r>
-      <w:r>
-        <w:rPr>
-          <w:lang w:val="es-CO"/>
-        </w:rPr>
-        <w:t>disponible</w:t>
-      </w:r>
-      <w:r>
-        <w:rPr>
-          <w:lang w:val="es-CO"/>
-        </w:rPr>
-        <w:t xml:space="preserve">. O sea, se quiere saber si de una ciudad </w:t>
+        <w:t>Además</w:t>
+      </w:r>
+      <w:r>
+        <w:rPr>
+          <w:lang w:val="es-CO"/>
+        </w:rPr>
+        <w:t xml:space="preserve">, </w:t>
+      </w:r>
+      <w:r>
+        <w:rPr>
+          <w:lang w:val="es-CO"/>
+        </w:rPr>
+        <w:t xml:space="preserve">la aerolínea busca saber en cualquier momento si con los vuelos disponibles </w:t>
+      </w:r>
+      <w:r>
+        <w:rPr>
+          <w:lang w:val="es-CO"/>
+        </w:rPr>
+        <w:t>es posible conectar cualquier par de ciudades registradas en el sistema</w:t>
+      </w:r>
+      <w:r>
+        <w:rPr>
+          <w:lang w:val="es-CO"/>
+        </w:rPr>
+        <w:t xml:space="preserve">. </w:t>
+      </w:r>
+      <w:r>
+        <w:rPr>
+          <w:lang w:val="es-CO"/>
+        </w:rPr>
+        <w:t>Es decir</w:t>
+      </w:r>
+      <w:r>
+        <w:rPr>
+          <w:lang w:val="es-CO"/>
+        </w:rPr>
+        <w:t xml:space="preserve">, si de una ciudad </w:t>
       </w:r>
       <w:r>
         <w:rPr>
@@ -397,68 +241,27 @@
         <w:t>A</w:t>
       </w:r>
       <w:r>
-        <w:t xml:space="preserve"> se </w:t>
-      </w:r>
-      <w:proofErr w:type="spellStart"/>
-      <w:r>
-        <w:t>puede</w:t>
-      </w:r>
-      <w:proofErr w:type="spellEnd"/>
-      <w:r>
-        <w:t xml:space="preserve"> </w:t>
-      </w:r>
-      <w:proofErr w:type="spellStart"/>
-      <w:r>
-        <w:t>ir</w:t>
-      </w:r>
-      <w:proofErr w:type="spellEnd"/>
-      <w:r>
-        <w:t xml:space="preserve"> a </w:t>
-      </w:r>
-      <w:proofErr w:type="spellStart"/>
-      <w:r>
-        <w:t>cualquiera</w:t>
-      </w:r>
-      <w:proofErr w:type="spellEnd"/>
-      <w:r>
-        <w:t xml:space="preserve"> de las </w:t>
-      </w:r>
-      <w:proofErr w:type="spellStart"/>
-      <w:r>
-        <w:t>otras</w:t>
-      </w:r>
-      <w:proofErr w:type="spellEnd"/>
-      <w:r>
-        <w:t xml:space="preserve"> </w:t>
-      </w:r>
-      <w:proofErr w:type="spellStart"/>
-      <w:r>
-        <w:t>ciudades</w:t>
-      </w:r>
-      <w:proofErr w:type="spellEnd"/>
-      <w:r>
-        <w:t xml:space="preserve">, </w:t>
-      </w:r>
-      <w:proofErr w:type="spellStart"/>
-      <w:r>
-        <w:t>pero</w:t>
-      </w:r>
-      <w:proofErr w:type="spellEnd"/>
-      <w:r>
-        <w:t xml:space="preserve"> </w:t>
-      </w:r>
-      <w:proofErr w:type="spellStart"/>
-      <w:r>
-        <w:t>también</w:t>
-      </w:r>
-      <w:proofErr w:type="spellEnd"/>
-      <w:r>
-        <w:t xml:space="preserve"> de la </w:t>
-      </w:r>
-      <w:r>
+        <w:rPr>
+          <w:lang w:val="es-CO"/>
+        </w:rPr>
+        <w:t xml:space="preserve"> se puede ir a cualquiera de las otras ciudades, pero </w:t>
+      </w:r>
+      <w:r>
+        <w:rPr>
+          <w:lang w:val="es-CO"/>
+        </w:rPr>
+        <w:t xml:space="preserve">también de la </w:t>
+      </w:r>
+      <w:r>
+        <w:rPr>
+          <w:lang w:val="es-CO"/>
+        </w:rPr>
         <w:t>ciudad</w:t>
       </w:r>
       <w:r>
+        <w:rPr>
+          <w:lang w:val="es-CO"/>
+        </w:rPr>
         <w:t xml:space="preserve"> </w:t>
       </w:r>
       <w:r>
@@ -467,10 +270,14 @@
           <w:bCs/>
           <w:i/>
           <w:iCs/>
+          <w:lang w:val="es-CO"/>
         </w:rPr>
         <w:t>B</w:t>
       </w:r>
       <w:r>
+        <w:rPr>
+          <w:lang w:val="es-CO"/>
+        </w:rPr>
         <w:t xml:space="preserve">, </w:t>
       </w:r>
       <w:r>
@@ -479,10 +286,14 @@
           <w:bCs/>
           <w:i/>
           <w:iCs/>
+          <w:lang w:val="es-CO"/>
         </w:rPr>
         <w:t>C</w:t>
       </w:r>
       <w:r>
+        <w:rPr>
+          <w:lang w:val="es-CO"/>
+        </w:rPr>
         <w:t xml:space="preserve">, </w:t>
       </w:r>
       <w:r>
@@ -491,325 +302,68 @@
           <w:bCs/>
           <w:i/>
           <w:iCs/>
+          <w:lang w:val="es-CO"/>
         </w:rPr>
         <w:t>D</w:t>
       </w:r>
       <w:r>
+        <w:rPr>
+          <w:lang w:val="es-CO"/>
+        </w:rPr>
         <w:t xml:space="preserve">, y las que </w:t>
       </w:r>
-      <w:proofErr w:type="spellStart"/>
-      <w:proofErr w:type="gramStart"/>
-      <w:r>
+      <w:r>
+        <w:rPr>
+          <w:lang w:val="es-CO"/>
+        </w:rPr>
         <w:t>haya</w:t>
       </w:r>
       <w:r>
-        <w:t>n</w:t>
-      </w:r>
-      <w:proofErr w:type="spellEnd"/>
-      <w:proofErr w:type="gramEnd"/>
-      <w:r>
-        <w:t xml:space="preserve"> </w:t>
-      </w:r>
-      <w:proofErr w:type="spellStart"/>
-      <w:r>
-        <w:t>disponibles</w:t>
-      </w:r>
-      <w:proofErr w:type="spellEnd"/>
-      <w:r>
-        <w:t xml:space="preserve"> </w:t>
-      </w:r>
-      <w:proofErr w:type="spellStart"/>
-      <w:r>
-        <w:t>en</w:t>
-      </w:r>
-      <w:proofErr w:type="spellEnd"/>
-      <w:r>
-        <w:t xml:space="preserve"> </w:t>
-      </w:r>
-      <w:proofErr w:type="spellStart"/>
-      <w:r>
-        <w:t>el</w:t>
-      </w:r>
-      <w:proofErr w:type="spellEnd"/>
-      <w:r>
-        <w:t xml:space="preserve"> </w:t>
-      </w:r>
-      <w:proofErr w:type="spellStart"/>
-      <w:r>
-        <w:t>momento</w:t>
-      </w:r>
-      <w:proofErr w:type="spellEnd"/>
-      <w:r>
+        <w:rPr>
+          <w:lang w:val="es-CO"/>
+        </w:rPr>
+        <w:t xml:space="preserve"> disponibles en el momento</w:t>
+      </w:r>
+      <w:r>
+        <w:rPr>
+          <w:lang w:val="es-CO"/>
+        </w:rPr>
         <w:t xml:space="preserve">. </w:t>
       </w:r>
-      <w:proofErr w:type="spellStart"/>
-      <w:r>
-        <w:t>En</w:t>
-      </w:r>
-      <w:proofErr w:type="spellEnd"/>
-      <w:r>
-        <w:t xml:space="preserve"> </w:t>
-      </w:r>
-      <w:proofErr w:type="spellStart"/>
-      <w:r>
-        <w:t>el</w:t>
-      </w:r>
-      <w:proofErr w:type="spellEnd"/>
-      <w:r>
-        <w:t xml:space="preserve"> </w:t>
-      </w:r>
-      <w:proofErr w:type="spellStart"/>
-      <w:r>
-        <w:t>momento</w:t>
-      </w:r>
-      <w:proofErr w:type="spellEnd"/>
-      <w:r>
-        <w:t xml:space="preserve"> </w:t>
-      </w:r>
-      <w:proofErr w:type="spellStart"/>
-      <w:r>
-        <w:t>en</w:t>
-      </w:r>
-      <w:proofErr w:type="spellEnd"/>
-      <w:r>
-        <w:t xml:space="preserve"> </w:t>
-      </w:r>
-      <w:proofErr w:type="spellStart"/>
-      <w:r>
-        <w:t>el</w:t>
-      </w:r>
-      <w:proofErr w:type="spellEnd"/>
-      <w:r>
-        <w:t xml:space="preserve"> que </w:t>
-      </w:r>
-      <w:r>
-        <w:t xml:space="preserve">se </w:t>
-      </w:r>
-      <w:proofErr w:type="spellStart"/>
-      <w:r>
-        <w:t>encuentre</w:t>
-      </w:r>
-      <w:proofErr w:type="spellEnd"/>
-      <w:r>
-        <w:t xml:space="preserve"> una ciudad </w:t>
-      </w:r>
-      <w:proofErr w:type="spellStart"/>
-      <w:r>
-        <w:t>desde</w:t>
-      </w:r>
-      <w:proofErr w:type="spellEnd"/>
-      <w:r>
-        <w:t xml:space="preserve"> la </w:t>
-      </w:r>
-      <w:proofErr w:type="spellStart"/>
-      <w:r>
-        <w:t>cual</w:t>
-      </w:r>
-      <w:proofErr w:type="spellEnd"/>
-      <w:r>
-        <w:t xml:space="preserve"> no se </w:t>
-      </w:r>
-      <w:proofErr w:type="spellStart"/>
-      <w:r>
-        <w:t>pueda</w:t>
-      </w:r>
-      <w:proofErr w:type="spellEnd"/>
-      <w:r>
-        <w:t xml:space="preserve"> </w:t>
-      </w:r>
-      <w:proofErr w:type="spellStart"/>
-      <w:r>
-        <w:t>hacer</w:t>
-      </w:r>
-      <w:proofErr w:type="spellEnd"/>
-      <w:r>
-        <w:t xml:space="preserve"> un </w:t>
-      </w:r>
-      <w:proofErr w:type="spellStart"/>
-      <w:r>
-        <w:t>trayecto</w:t>
-      </w:r>
-      <w:proofErr w:type="spellEnd"/>
-      <w:r>
-        <w:t xml:space="preserve"> a </w:t>
-      </w:r>
-      <w:proofErr w:type="spellStart"/>
-      <w:r>
-        <w:t>todas</w:t>
-      </w:r>
-      <w:proofErr w:type="spellEnd"/>
-      <w:r>
-        <w:t xml:space="preserve"> las </w:t>
-      </w:r>
-      <w:proofErr w:type="spellStart"/>
-      <w:r>
-        <w:t>otras</w:t>
-      </w:r>
-      <w:proofErr w:type="spellEnd"/>
-      <w:r>
-        <w:t xml:space="preserve"> </w:t>
-      </w:r>
-      <w:proofErr w:type="spellStart"/>
-      <w:r>
-        <w:t>ciudades</w:t>
-      </w:r>
-      <w:proofErr w:type="spellEnd"/>
-      <w:r>
-        <w:t xml:space="preserve"> se </w:t>
-      </w:r>
-      <w:proofErr w:type="spellStart"/>
-      <w:r>
-        <w:t>avisará</w:t>
-      </w:r>
-      <w:proofErr w:type="spellEnd"/>
-      <w:r>
-        <w:t xml:space="preserve"> al </w:t>
-      </w:r>
-      <w:proofErr w:type="spellStart"/>
-      <w:r>
-        <w:t>usuario</w:t>
-      </w:r>
-      <w:proofErr w:type="spellEnd"/>
-      <w:r>
-        <w:t xml:space="preserve"> de que no es </w:t>
-      </w:r>
-      <w:proofErr w:type="spellStart"/>
-      <w:r>
-        <w:t>posible</w:t>
-      </w:r>
-      <w:proofErr w:type="spellEnd"/>
-      <w:r>
-        <w:t xml:space="preserve"> </w:t>
-      </w:r>
-      <w:proofErr w:type="spellStart"/>
-      <w:r>
-        <w:t>ir</w:t>
-      </w:r>
-      <w:proofErr w:type="spellEnd"/>
-      <w:r>
-        <w:t xml:space="preserve"> de </w:t>
-      </w:r>
-      <w:proofErr w:type="spellStart"/>
-      <w:r>
-        <w:t>todas</w:t>
-      </w:r>
-      <w:proofErr w:type="spellEnd"/>
-      <w:r>
-        <w:t xml:space="preserve"> las </w:t>
-      </w:r>
-      <w:proofErr w:type="spellStart"/>
-      <w:r>
-        <w:t>ciudades</w:t>
-      </w:r>
-      <w:proofErr w:type="spellEnd"/>
-      <w:r>
-        <w:t xml:space="preserve"> a </w:t>
-      </w:r>
-      <w:proofErr w:type="spellStart"/>
-      <w:r>
-        <w:t>todas</w:t>
-      </w:r>
-      <w:proofErr w:type="spellEnd"/>
-      <w:r>
-        <w:t xml:space="preserve">, </w:t>
-      </w:r>
-      <w:proofErr w:type="spellStart"/>
-      <w:r>
-        <w:t>igual</w:t>
-      </w:r>
-      <w:proofErr w:type="spellEnd"/>
-      <w:r>
-        <w:t xml:space="preserve"> </w:t>
-      </w:r>
-      <w:proofErr w:type="spellStart"/>
-      <w:r>
-        <w:t>en</w:t>
-      </w:r>
-      <w:proofErr w:type="spellEnd"/>
-      <w:r>
-        <w:t xml:space="preserve"> </w:t>
-      </w:r>
-      <w:proofErr w:type="spellStart"/>
-      <w:r>
-        <w:t>el</w:t>
-      </w:r>
-      <w:proofErr w:type="spellEnd"/>
-      <w:r>
-        <w:t xml:space="preserve"> </w:t>
-      </w:r>
-      <w:proofErr w:type="spellStart"/>
-      <w:r>
-        <w:t>caso</w:t>
-      </w:r>
-      <w:proofErr w:type="spellEnd"/>
-      <w:r>
-        <w:t xml:space="preserve"> </w:t>
-      </w:r>
-      <w:proofErr w:type="spellStart"/>
-      <w:r>
-        <w:t>en</w:t>
-      </w:r>
-      <w:proofErr w:type="spellEnd"/>
-      <w:r>
-        <w:t xml:space="preserve"> </w:t>
-      </w:r>
-      <w:proofErr w:type="spellStart"/>
-      <w:r>
-        <w:t>el</w:t>
-      </w:r>
-      <w:proofErr w:type="spellEnd"/>
-      <w:r>
-        <w:t xml:space="preserve"> que una ciudad </w:t>
-      </w:r>
-      <w:proofErr w:type="spellStart"/>
-      <w:r>
-        <w:t>si</w:t>
-      </w:r>
-      <w:proofErr w:type="spellEnd"/>
-      <w:r>
-        <w:t xml:space="preserve"> </w:t>
-      </w:r>
-      <w:proofErr w:type="spellStart"/>
-      <w:r>
-        <w:t>pueda</w:t>
-      </w:r>
-      <w:proofErr w:type="spellEnd"/>
-      <w:r>
-        <w:t xml:space="preserve"> </w:t>
-      </w:r>
-      <w:proofErr w:type="spellStart"/>
-      <w:r>
-        <w:t>ir</w:t>
-      </w:r>
-      <w:proofErr w:type="spellEnd"/>
-      <w:r>
-        <w:t xml:space="preserve"> a </w:t>
-      </w:r>
-      <w:proofErr w:type="spellStart"/>
-      <w:r>
-        <w:t>todas</w:t>
-      </w:r>
-      <w:proofErr w:type="spellEnd"/>
-      <w:r>
-        <w:t xml:space="preserve"> las </w:t>
-      </w:r>
-      <w:proofErr w:type="spellStart"/>
-      <w:r>
-        <w:t>otras</w:t>
-      </w:r>
-      <w:proofErr w:type="spellEnd"/>
-      <w:r>
-        <w:t xml:space="preserve"> </w:t>
-      </w:r>
-      <w:proofErr w:type="spellStart"/>
-      <w:r>
-        <w:t>cuidades</w:t>
-      </w:r>
-      <w:proofErr w:type="spellEnd"/>
-      <w:r>
-        <w:t>.</w:t>
-      </w:r>
-      <w:r>
+      <w:r>
+        <w:rPr>
+          <w:lang w:val="es-CO"/>
+        </w:rPr>
+        <w:t xml:space="preserve">En el momento en el que </w:t>
+      </w:r>
+      <w:r>
+        <w:rPr>
+          <w:lang w:val="es-CO"/>
+        </w:rPr>
+        <w:t xml:space="preserve">se encuentre una ciudad desde la cual no se pueda hacer un trayecto a todas las otras ciudades se </w:t>
+      </w:r>
+      <w:r>
+        <w:rPr>
+          <w:lang w:val="es-CO"/>
+        </w:rPr>
+        <w:t>avisará al usuario</w:t>
+      </w:r>
+      <w:r>
+        <w:rPr>
+          <w:lang w:val="es-CO"/>
+        </w:rPr>
+        <w:t xml:space="preserve"> de que no es posible ir de todas las ciudades a todas</w:t>
+      </w:r>
+      <w:r>
+        <w:rPr>
+          <w:lang w:val="es-CO"/>
+        </w:rPr>
+        <w:t>, igual en el caso en el que una ciudad si pueda ir a todas las otras cuidades.</w:t>
+      </w:r>
+      <w:r>
+        <w:rPr>
+          <w:lang w:val="es-CO"/>
+        </w:rPr>
         <w:t xml:space="preserve"> </w:t>
       </w:r>
     </w:p>
@@ -877,23 +431,124 @@
         <w:rPr>
           <w:lang w:val="es-CO"/>
         </w:rPr>
-        <w:t>si es posible realizar el tour de cada uno de los destinos.</w:t>
+        <w:t xml:space="preserve">si es posible </w:t>
+      </w:r>
+      <w:r>
+        <w:rPr>
+          <w:lang w:val="es-CO"/>
+        </w:rPr>
+        <w:t>conectar cualquier par de ciudades con los vuelos</w:t>
+      </w:r>
+      <w:r>
+        <w:rPr>
+          <w:lang w:val="es-CO"/>
+        </w:rPr>
+        <w:t xml:space="preserve"> registrados</w:t>
+      </w:r>
+      <w:r>
+        <w:rPr>
+          <w:lang w:val="es-CO"/>
+        </w:rPr>
+        <w:t>.</w:t>
       </w:r>
     </w:p>
     <w:p>
       <w:pPr>
         <w:rPr>
-          <w:lang w:val="es-CO"/>
-        </w:rPr>
-      </w:pPr>
+          <w:b/>
+          <w:bCs/>
+          <w:lang w:val="es-CO"/>
+        </w:rPr>
+      </w:pPr>
+      <w:r>
+        <w:rPr>
+          <w:b/>
+          <w:bCs/>
+          <w:lang w:val="es-CO"/>
+        </w:rPr>
+        <w:t>Requerimientos:</w:t>
+      </w:r>
     </w:p>
     <w:p>
       <w:pPr>
         <w:rPr>
+          <w:lang w:val="es-CO"/>
+        </w:rPr>
+      </w:pPr>
+      <w:r>
+        <w:rPr>
           <w:b/>
           <w:bCs/>
           <w:lang w:val="es-CO"/>
         </w:rPr>
+        <w:t>R1.</w:t>
+      </w:r>
+      <w:r>
+        <w:rPr>
+          <w:lang w:val="es-CO"/>
+        </w:rPr>
+        <w:t xml:space="preserve"> El sistema debe permitir la </w:t>
+      </w:r>
+      <w:r>
+        <w:rPr>
+          <w:lang w:val="es-CO"/>
+        </w:rPr>
+        <w:t>creación de nuev</w:t>
+      </w:r>
+      <w:r>
+        <w:rPr>
+          <w:lang w:val="es-CO"/>
+        </w:rPr>
+        <w:t>a</w:t>
+      </w:r>
+      <w:r>
+        <w:rPr>
+          <w:lang w:val="es-CO"/>
+        </w:rPr>
+        <w:t>s</w:t>
+      </w:r>
+      <w:r>
+        <w:rPr>
+          <w:lang w:val="es-CO"/>
+        </w:rPr>
+        <w:t xml:space="preserve"> ciudades</w:t>
+      </w:r>
+      <w:r>
+        <w:rPr>
+          <w:lang w:val="es-CO"/>
+        </w:rPr>
+        <w:t xml:space="preserve"> destino en el sistema</w:t>
+      </w:r>
+      <w:r>
+        <w:rPr>
+          <w:lang w:val="es-CO"/>
+        </w:rPr>
+        <w:t xml:space="preserve">, de un destino se </w:t>
+      </w:r>
+      <w:r>
+        <w:rPr>
+          <w:lang w:val="es-CO"/>
+        </w:rPr>
+        <w:t>almacena</w:t>
+      </w:r>
+      <w:r>
+        <w:rPr>
+          <w:lang w:val="es-CO"/>
+        </w:rPr>
+        <w:t xml:space="preserve"> únicamente el nombre</w:t>
+      </w:r>
+      <w:r>
+        <w:rPr>
+          <w:lang w:val="es-CO"/>
+        </w:rPr>
+        <w:t xml:space="preserve"> y las rutas que salen de él.</w:t>
+      </w:r>
+    </w:p>
+    <w:p>
+      <w:pPr>
+        <w:rPr>
+          <w:lang w:val="es-CO"/>
+        </w:rPr>
       </w:pPr>
       <w:r>
         <w:rPr>
@@ -901,7 +556,49 @@
           <w:bCs/>
           <w:lang w:val="es-CO"/>
         </w:rPr>
-        <w:t>Requerimientos:</w:t>
+        <w:t>R2.</w:t>
+      </w:r>
+      <w:r>
+        <w:rPr>
+          <w:lang w:val="es-CO"/>
+        </w:rPr>
+        <w:t xml:space="preserve"> El sistema debe permitir eliminar cualquier </w:t>
+      </w:r>
+      <w:r>
+        <w:rPr>
+          <w:lang w:val="es-CO"/>
+        </w:rPr>
+        <w:t>destino</w:t>
+      </w:r>
+      <w:r>
+        <w:rPr>
+          <w:lang w:val="es-CO"/>
+        </w:rPr>
+        <w:t xml:space="preserve"> del sistema, eliminando con </w:t>
+      </w:r>
+      <w:r>
+        <w:rPr>
+          <w:lang w:val="es-CO"/>
+        </w:rPr>
+        <w:t xml:space="preserve">él </w:t>
+      </w:r>
+      <w:r>
+        <w:rPr>
+          <w:lang w:val="es-CO"/>
+        </w:rPr>
+        <w:t>cualquier ruta</w:t>
+      </w:r>
+      <w:r>
+        <w:rPr>
+          <w:lang w:val="es-CO"/>
+        </w:rPr>
+        <w:t xml:space="preserve"> </w:t>
+      </w:r>
+      <w:r>
+        <w:rPr>
+          <w:lang w:val="es-CO"/>
+        </w:rPr>
+        <w:t>que se dirija o despegue de ese destino.</w:t>
       </w:r>
     </w:p>
     <w:p>
@@ -916,67 +613,31 @@
           <w:bCs/>
           <w:lang w:val="es-CO"/>
         </w:rPr>
-        <w:t>R1.</w:t>
-      </w:r>
-      <w:r>
-        <w:rPr>
-          <w:lang w:val="es-CO"/>
-        </w:rPr>
-        <w:t xml:space="preserve"> El sistema debe permitir la </w:t>
-      </w:r>
-      <w:r>
-        <w:rPr>
-          <w:lang w:val="es-CO"/>
-        </w:rPr>
-        <w:t>creación de nuev</w:t>
-      </w:r>
-      <w:r>
-        <w:rPr>
-          <w:lang w:val="es-CO"/>
-        </w:rPr>
-        <w:t>a</w:t>
-      </w:r>
-      <w:r>
-        <w:rPr>
-          <w:lang w:val="es-CO"/>
-        </w:rPr>
-        <w:t>s</w:t>
-      </w:r>
-      <w:r>
-        <w:rPr>
-          <w:lang w:val="es-CO"/>
-        </w:rPr>
-        <w:t xml:space="preserve"> ciudades</w:t>
-      </w:r>
-      <w:r>
-        <w:rPr>
-          <w:lang w:val="es-CO"/>
-        </w:rPr>
-        <w:t xml:space="preserve"> destino en el sistema</w:t>
-      </w:r>
-      <w:r>
-        <w:rPr>
-          <w:lang w:val="es-CO"/>
-        </w:rPr>
-        <w:t xml:space="preserve">, de un destino se </w:t>
-      </w:r>
-      <w:r>
-        <w:rPr>
-          <w:lang w:val="es-CO"/>
-        </w:rPr>
-        <w:t>almacena</w:t>
-      </w:r>
-      <w:r>
-        <w:rPr>
-          <w:lang w:val="es-CO"/>
-        </w:rPr>
-        <w:t xml:space="preserve"> únicamente el nombre</w:t>
-      </w:r>
-      <w:r>
-        <w:rPr>
-          <w:lang w:val="es-CO"/>
-        </w:rPr>
-        <w:t xml:space="preserve"> y las rutas que salen de él.</w:t>
+        <w:t>R3.</w:t>
+      </w:r>
+      <w:r>
+        <w:rPr>
+          <w:lang w:val="es-CO"/>
+        </w:rPr>
+        <w:t xml:space="preserve"> El sistema debe permitir crear rutas </w:t>
+      </w:r>
+      <w:r>
+        <w:rPr>
+          <w:lang w:val="es-CO"/>
+        </w:rPr>
+        <w:t xml:space="preserve">entre cualquier par de destinos, de una ruta se almacena </w:t>
+      </w:r>
+      <w:r>
+        <w:rPr>
+          <w:lang w:val="es-CO"/>
+        </w:rPr>
+        <w:t xml:space="preserve">la ciudad de salida, ciudad de llegada y el tiempo </w:t>
+      </w:r>
+      <w:r>
+        <w:rPr>
+          <w:lang w:val="es-CO"/>
+        </w:rPr>
+        <w:t>promedio de vuelo.</w:t>
       </w:r>
     </w:p>
     <w:p>
@@ -991,51 +652,13 @@
           <w:bCs/>
           <w:lang w:val="es-CO"/>
         </w:rPr>
-        <w:t>R2.</w:t>
-      </w:r>
-      <w:r>
-        <w:rPr>
-          <w:lang w:val="es-CO"/>
-        </w:rPr>
-        <w:t xml:space="preserve"> El sistema debe permitir eliminar cualquier </w:t>
-      </w:r>
-      <w:r>
-        <w:rPr>
-          <w:lang w:val="es-CO"/>
-        </w:rPr>
-        <w:t>destino</w:t>
-      </w:r>
-      <w:r>
-        <w:rPr>
-          <w:lang w:val="es-CO"/>
-        </w:rPr>
-        <w:t xml:space="preserve"> del sistema, eliminando con </w:t>
-      </w:r>
-      <w:proofErr w:type="gramStart"/>
-      <w:r>
-        <w:rPr>
-          <w:lang w:val="es-CO"/>
-        </w:rPr>
-        <w:t>el</w:t>
-      </w:r>
-      <w:r>
-        <w:rPr>
-          <w:lang w:val="es-CO"/>
-        </w:rPr>
-        <w:t xml:space="preserve"> cualquier ruta</w:t>
-      </w:r>
-      <w:proofErr w:type="gramEnd"/>
-      <w:r>
-        <w:rPr>
-          <w:lang w:val="es-CO"/>
-        </w:rPr>
-        <w:t xml:space="preserve"> </w:t>
-      </w:r>
-      <w:r>
-        <w:rPr>
-          <w:lang w:val="es-CO"/>
-        </w:rPr>
-        <w:t>que se dirija o despegue de ese destino.</w:t>
+        <w:t>R4.</w:t>
+      </w:r>
+      <w:r>
+        <w:rPr>
+          <w:lang w:val="es-CO"/>
+        </w:rPr>
+        <w:t xml:space="preserve"> El sistema debe permitir eliminar una ruta, al eliminar una ruta únicamente se elimina la ruta, no las ciudades asociadas.</w:t>
       </w:r>
     </w:p>
     <w:p>
@@ -1050,31 +673,19 @@
           <w:bCs/>
           <w:lang w:val="es-CO"/>
         </w:rPr>
-        <w:t>R3.</w:t>
-      </w:r>
-      <w:r>
-        <w:rPr>
-          <w:lang w:val="es-CO"/>
-        </w:rPr>
-        <w:t xml:space="preserve"> El sistema debe permitir crear rutas </w:t>
-      </w:r>
-      <w:r>
-        <w:rPr>
-          <w:lang w:val="es-CO"/>
-        </w:rPr>
-        <w:t xml:space="preserve">entre cualquier par de destinos, de una ruta se almacena </w:t>
-      </w:r>
-      <w:r>
-        <w:rPr>
-          <w:lang w:val="es-CO"/>
-        </w:rPr>
-        <w:t xml:space="preserve">la ciudad de salida, ciudad de llegada y el tiempo </w:t>
-      </w:r>
-      <w:r>
-        <w:rPr>
-          <w:lang w:val="es-CO"/>
-        </w:rPr>
-        <w:t>promedio de vuelo.</w:t>
+        <w:t>R5.</w:t>
+      </w:r>
+      <w:r>
+        <w:rPr>
+          <w:lang w:val="es-CO"/>
+        </w:rPr>
+        <w:t xml:space="preserve"> El sistema debe calcular las rutas mínimas en tiempos entre cada par de ciudades</w:t>
+      </w:r>
+      <w:r>
+        <w:rPr>
+          <w:lang w:val="es-CO"/>
+        </w:rPr>
+        <w:t xml:space="preserve"> cada que se modifican las rutas y ciudades almacenadas.</w:t>
       </w:r>
     </w:p>
     <w:p>
@@ -1089,13 +700,49 @@
           <w:bCs/>
           <w:lang w:val="es-CO"/>
         </w:rPr>
-        <w:t>R4.</w:t>
-      </w:r>
-      <w:r>
-        <w:rPr>
-          <w:lang w:val="es-CO"/>
-        </w:rPr>
-        <w:t xml:space="preserve"> El sistema debe permitir eliminar una ruta, al eliminar una ruta únicamente se elimina la ruta, no las ciudades asociadas.</w:t>
+        <w:t>R6.</w:t>
+      </w:r>
+      <w:r>
+        <w:rPr>
+          <w:lang w:val="es-CO"/>
+        </w:rPr>
+        <w:t xml:space="preserve"> El sistema debe </w:t>
+      </w:r>
+      <w:r>
+        <w:rPr>
+          <w:lang w:val="es-CO"/>
+        </w:rPr>
+        <w:t>verificar si es posible</w:t>
+      </w:r>
+      <w:r>
+        <w:rPr>
+          <w:lang w:val="es-CO"/>
+        </w:rPr>
+        <w:t>,</w:t>
+      </w:r>
+      <w:r>
+        <w:rPr>
+          <w:lang w:val="es-CO"/>
+        </w:rPr>
+        <w:t xml:space="preserve"> </w:t>
+      </w:r>
+      <w:r>
+        <w:rPr>
+          <w:lang w:val="es-CO"/>
+        </w:rPr>
+        <w:t>con las rutas registradas</w:t>
+      </w:r>
+      <w:r>
+        <w:rPr>
+          <w:lang w:val="es-CO"/>
+        </w:rPr>
+        <w:t xml:space="preserve">, </w:t>
+      </w:r>
+      <w:r>
+        <w:rPr>
+          <w:lang w:val="es-CO"/>
+        </w:rPr>
+        <w:t>hacer un trayecto entre cualquier par de ciudades.</w:t>
       </w:r>
     </w:p>
     <w:p>
@@ -1110,53 +757,27 @@
           <w:bCs/>
           <w:lang w:val="es-CO"/>
         </w:rPr>
-        <w:t>R5.</w:t>
-      </w:r>
-      <w:r>
-        <w:rPr>
-          <w:lang w:val="es-CO"/>
-        </w:rPr>
-        <w:t xml:space="preserve"> El sistema debe calcular las rutas mínimas en tiempos entre cada par de ciudades</w:t>
-      </w:r>
-      <w:r>
-        <w:rPr>
-          <w:lang w:val="es-CO"/>
-        </w:rPr>
-        <w:t xml:space="preserve"> cada que se modifican las rutas y ciudades almacenadas.</w:t>
-      </w:r>
-    </w:p>
-    <w:p>
-      <w:pPr>
-        <w:rPr>
-          <w:lang w:val="es-CO"/>
-        </w:rPr>
-      </w:pPr>
+        <w:t>R7.</w:t>
+      </w:r>
       <w:r>
         <w:rPr>
           <w:b/>
           <w:bCs/>
           <w:lang w:val="es-CO"/>
         </w:rPr>
-        <w:lastRenderedPageBreak/>
-        <w:t>R6.</w:t>
-      </w:r>
-      <w:r>
-        <w:rPr>
-          <w:lang w:val="es-CO"/>
-        </w:rPr>
-        <w:t xml:space="preserve"> El sistema debe </w:t>
-      </w:r>
-      <w:r>
-        <w:rPr>
-          <w:lang w:val="es-CO"/>
-        </w:rPr>
-        <w:t xml:space="preserve">verificar si es posible recorrer cada una de las ciudades sin repetir ninguna volviendo a la misma, sin importar de donde parta el turista, en caso de ser posible </w:t>
-      </w:r>
-      <w:r>
-        <w:rPr>
-          <w:lang w:val="es-CO"/>
-        </w:rPr>
-        <w:t>se debe indicar la ruta del tour y su tiempo de vuelo total estimado.</w:t>
+        <w:t xml:space="preserve"> </w:t>
+      </w:r>
+      <w:r>
+        <w:rPr>
+          <w:lang w:val="es-CO"/>
+        </w:rPr>
+        <w:t xml:space="preserve">El sistema debe permitir </w:t>
+      </w:r>
+      <w:r>
+        <w:rPr>
+          <w:lang w:val="es-CO"/>
+        </w:rPr>
+        <w:t>cambiar la representación del grafo en cualquier momento, este cambio se hará entre un grafo representado como matriz de adyacencia y un grafo representado como lista de vecinos.</w:t>
       </w:r>
     </w:p>
     <w:p>
@@ -1174,6 +795,127 @@
     </w:sectPr>
   </w:body>
 </w:document>
+</file>
+
+<file path=word/numbering.xml><?xml version="1.0" encoding="utf-8"?>
+<w:numbering xmlns:wpc="http://schemas.microsoft.com/office/word/2010/wordprocessingCanvas" xmlns:cx="http://schemas.microsoft.com/office/drawing/2014/chartex" xmlns:cx1="http://schemas.microsoft.com/office/drawing/2015/9/8/chartex" xmlns:cx2="http://schemas.microsoft.com/office/drawing/2015/10/21/chartex" xmlns:cx3="http://schemas.microsoft.com/office/drawing/2016/5/9/chartex" xmlns:cx4="http://schemas.microsoft.com/office/drawing/2016/5/10/chartex" xmlns:cx5="http://schemas.microsoft.com/office/drawing/2016/5/11/chartex" xmlns:cx6="http://schemas.microsoft.com/office/drawing/2016/5/12/chartex" xmlns:cx7="http://schemas.microsoft.com/office/drawing/2016/5/13/chartex" xmlns:cx8="http://schemas.microsoft.com/office/drawing/2016/5/14/chartex" xmlns:mc="http://schemas.openxmlformats.org/markup-compatibility/2006" xmlns:aink="http://schemas.microsoft.com/office/drawing/2016/ink" xmlns:am3d="http://schemas.microsoft.com/office/drawing/2017/model3d" xmlns:o="urn:schemas-microsoft-com:office:office" xmlns:oel="http://schemas.microsoft.com/office/2019/extlst" xmlns:r="http://schemas.openxmlformats.org/officeDocument/2006/relationships" xmlns:m="http://schemas.openxmlformats.org/officeDocument/2006/math" xmlns:v="urn:schemas-microsoft-com:vml" xmlns:wp14="http://schemas.microsoft.com/office/word/2010/wordprocessingDrawing" xmlns:wp="http://schemas.openxmlformats.org/drawingml/2006/wordprocessingDrawing" xmlns:w10="urn:schemas-microsoft-com:office:word" xmlns:w="http://schemas.openxmlformats.org/wordprocessingml/2006/main" xmlns:w14="http://schemas.microsoft.com/office/word/2010/wordml" xmlns:w15="http://schemas.microsoft.com/office/word/2012/wordml" xmlns:w16cex="http://schemas.microsoft.com/office/word/2018/wordml/cex" xmlns:w16cid="http://schemas.microsoft.com/office/word/2016/wordml/cid" xmlns:w16="http://schemas.microsoft.com/office/word/2018/wordml" xmlns:w16sdtdh="http://schemas.microsoft.com/office/word/2020/wordml/sdtdatahash" xmlns:w16se="http://schemas.microsoft.com/office/word/2015/wordml/symex" xmlns:wpg="http://schemas.microsoft.com/office/word/2010/wordprocessingGroup" xmlns:wpi="http://schemas.microsoft.com/office/word/2010/wordprocessingInk" xmlns:wne="http://schemas.microsoft.com/office/word/2006/wordml" xmlns:wps="http://schemas.microsoft.com/office/word/2010/wordprocessingShape" mc:Ignorable="w14 w15 w16se w16cid w16 w16cex w16sdtdh wp14">
+  <w:abstractNum w:abstractNumId="0" w15:restartNumberingAfterBreak="0">
+    <w:nsid w:val="56CD31FC"/>
+    <w:multiLevelType w:val="hybridMultilevel"/>
+    <w:tmpl w:val="8E446E2E"/>
+    <w:lvl w:ilvl="0" w:tplc="240A0001">
+      <w:start w:val="1"/>
+      <w:numFmt w:val="bullet"/>
+      <w:lvlText w:val=""/>
+      <w:lvlJc w:val="left"/>
+      <w:pPr>
+        <w:ind w:left="720" w:hanging="360"/>
+      </w:pPr>
+      <w:rPr>
+        <w:rFonts w:ascii="Symbol" w:hAnsi="Symbol" w:hint="default"/>
+      </w:rPr>
+    </w:lvl>
+    <w:lvl w:ilvl="1" w:tplc="240A0003" w:tentative="1">
+      <w:start w:val="1"/>
+      <w:numFmt w:val="bullet"/>
+      <w:lvlText w:val="o"/>
+      <w:lvlJc w:val="left"/>
+      <w:pPr>
+        <w:ind w:left="1440" w:hanging="360"/>
+      </w:pPr>
+      <w:rPr>
+        <w:rFonts w:ascii="Courier New" w:hAnsi="Courier New" w:cs="Courier New" w:hint="default"/>
+      </w:rPr>
+    </w:lvl>
+    <w:lvl w:ilvl="2" w:tplc="240A0005" w:tentative="1">
+      <w:start w:val="1"/>
+      <w:numFmt w:val="bullet"/>
+      <w:lvlText w:val=""/>
+      <w:lvlJc w:val="left"/>
+      <w:pPr>
+        <w:ind w:left="2160" w:hanging="360"/>
+      </w:pPr>
+      <w:rPr>
+        <w:rFonts w:ascii="Wingdings" w:hAnsi="Wingdings" w:hint="default"/>
+      </w:rPr>
+    </w:lvl>
+    <w:lvl w:ilvl="3" w:tplc="240A0001" w:tentative="1">
+      <w:start w:val="1"/>
+      <w:numFmt w:val="bullet"/>
+      <w:lvlText w:val=""/>
+      <w:lvlJc w:val="left"/>
+      <w:pPr>
+        <w:ind w:left="2880" w:hanging="360"/>
+      </w:pPr>
+      <w:rPr>
+        <w:rFonts w:ascii="Symbol" w:hAnsi="Symbol" w:hint="default"/>
+      </w:rPr>
+    </w:lvl>
+    <w:lvl w:ilvl="4" w:tplc="240A0003" w:tentative="1">
+      <w:start w:val="1"/>
+      <w:numFmt w:val="bullet"/>
+      <w:lvlText w:val="o"/>
+      <w:lvlJc w:val="left"/>
+      <w:pPr>
+        <w:ind w:left="3600" w:hanging="360"/>
+      </w:pPr>
+      <w:rPr>
+        <w:rFonts w:ascii="Courier New" w:hAnsi="Courier New" w:cs="Courier New" w:hint="default"/>
+      </w:rPr>
+    </w:lvl>
+    <w:lvl w:ilvl="5" w:tplc="240A0005" w:tentative="1">
+      <w:start w:val="1"/>
+      <w:numFmt w:val="bullet"/>
+      <w:lvlText w:val=""/>
+      <w:lvlJc w:val="left"/>
+      <w:pPr>
+        <w:ind w:left="4320" w:hanging="360"/>
+      </w:pPr>
+      <w:rPr>
+        <w:rFonts w:ascii="Wingdings" w:hAnsi="Wingdings" w:hint="default"/>
+      </w:rPr>
+    </w:lvl>
+    <w:lvl w:ilvl="6" w:tplc="240A0001" w:tentative="1">
+      <w:start w:val="1"/>
+      <w:numFmt w:val="bullet"/>
+      <w:lvlText w:val=""/>
+      <w:lvlJc w:val="left"/>
+      <w:pPr>
+        <w:ind w:left="5040" w:hanging="360"/>
+      </w:pPr>
+      <w:rPr>
+        <w:rFonts w:ascii="Symbol" w:hAnsi="Symbol" w:hint="default"/>
+      </w:rPr>
+    </w:lvl>
+    <w:lvl w:ilvl="7" w:tplc="240A0003" w:tentative="1">
+      <w:start w:val="1"/>
+      <w:numFmt w:val="bullet"/>
+      <w:lvlText w:val="o"/>
+      <w:lvlJc w:val="left"/>
+      <w:pPr>
+        <w:ind w:left="5760" w:hanging="360"/>
+      </w:pPr>
+      <w:rPr>
+        <w:rFonts w:ascii="Courier New" w:hAnsi="Courier New" w:cs="Courier New" w:hint="default"/>
+      </w:rPr>
+    </w:lvl>
+    <w:lvl w:ilvl="8" w:tplc="240A0005" w:tentative="1">
+      <w:start w:val="1"/>
+      <w:numFmt w:val="bullet"/>
+      <w:lvlText w:val=""/>
+      <w:lvlJc w:val="left"/>
+      <w:pPr>
+        <w:ind w:left="6480" w:hanging="360"/>
+      </w:pPr>
+      <w:rPr>
+        <w:rFonts w:ascii="Wingdings" w:hAnsi="Wingdings" w:hint="default"/>
+      </w:rPr>
+    </w:lvl>
+  </w:abstractNum>
+  <w:num w:numId="1" w16cid:durableId="352847597">
+    <w:abstractNumId w:val="0"/>
+  </w:num>
+</w:numbering>
 </file>
 
 <file path=word/styles.xml><?xml version="1.0" encoding="utf-8"?>
@@ -1575,13 +1317,13 @@
     <w:name w:val="Normal"/>
     <w:qFormat/>
   </w:style>
-  <w:style w:type="character" w:default="1" w:styleId="Fuentedeprrafopredeter">
+  <w:style w:type="character" w:default="1" w:styleId="DefaultParagraphFont">
     <w:name w:val="Default Paragraph Font"/>
     <w:uiPriority w:val="1"/>
     <w:semiHidden/>
     <w:unhideWhenUsed/>
   </w:style>
-  <w:style w:type="table" w:default="1" w:styleId="Tablanormal">
+  <w:style w:type="table" w:default="1" w:styleId="TableNormal">
     <w:name w:val="Normal Table"/>
     <w:uiPriority w:val="99"/>
     <w:semiHidden/>
@@ -1596,11 +1338,22 @@
       </w:tblCellMar>
     </w:tblPr>
   </w:style>
-  <w:style w:type="numbering" w:default="1" w:styleId="Sinlista">
+  <w:style w:type="numbering" w:default="1" w:styleId="NoList">
     <w:name w:val="No List"/>
     <w:uiPriority w:val="99"/>
     <w:semiHidden/>
     <w:unhideWhenUsed/>
+  </w:style>
+  <w:style w:type="paragraph" w:styleId="ListParagraph">
+    <w:name w:val="List Paragraph"/>
+    <w:basedOn w:val="Normal"/>
+    <w:uiPriority w:val="34"/>
+    <w:qFormat/>
+    <w:rsid w:val="00456F3C"/>
+    <w:pPr>
+      <w:ind w:left="720"/>
+      <w:contextualSpacing/>
+    </w:pPr>
   </w:style>
 </w:styles>
 </file>

</xml_diff>